<commit_message>
Master Worker在多线程模式下 //1 有一个盛放任务的容器 	private ConcurrentLinkedQueue<Task> workQueue = new ConcurrentLinkedQueue<Task>();
	//2 需要有一个盛放worker的集合
	private HashMap<String, Thread> workers = new HashMap<String, Thread>();

	//3 需要有一个盛放每一个worker执行任务的结果集合
	private ConcurrentHashMap<String, Object> resultMap = new ConcurrentHashMap<String, Object>();
</commit_message>
<xml_diff>
--- a/高并发.docx
+++ b/高并发.docx
@@ -1339,8 +1339,22 @@
           <w:lang w:val="en-US" w:eastAsia="zh-CN"/>
         </w:rPr>
       </w:pPr>
+      <w:r>
+        <w:rPr>
+          <w:rFonts w:hint="eastAsia"/>
+          <w:lang w:val="en-US" w:eastAsia="zh-CN"/>
+        </w:rPr>
+        <w:t>在多线程访问容器(List/Map)的情况下，为了避免同步加锁机制带了的串行化执行(牺牲效率),jdk新出了 CopyOnWriteList(先拷贝一份复制list,进行写操作，有并发读的时候访问原有容器，然后将指针指向这个新创建的list), ConcurrentHashMap(则是将map最多分16段，每段进行加锁，不同段可以异步操作</w:t>
+      </w:r>
       <w:bookmarkStart w:id="0" w:name="_GoBack"/>
       <w:bookmarkEnd w:id="0"/>
+      <w:r>
+        <w:rPr>
+          <w:rFonts w:hint="eastAsia"/>
+          <w:lang w:val="en-US" w:eastAsia="zh-CN"/>
+        </w:rPr>
+        <w:t>)</w:t>
+      </w:r>
     </w:p>
     <w:sectPr>
       <w:pgSz w:w="11906" w:h="16838"/>

</xml_diff>